<commit_message>
shivam dubey bhadwa hai
</commit_message>
<xml_diff>
--- a/New folder/my word.docx
+++ b/New folder/my word.docx
@@ -4,10 +4,13 @@
   <w:body>
     <w:p>
       <w:r>
-        <w:t xml:space="preserve">Swpanil matlab </w:t>
+        <w:t>Manav gupta bhadwa hai</w:t>
       </w:r>
       <w:r>
-        <w:t>GANDU</w:t>
+        <w:t>s</w:t>
+      </w:r>
+      <w:r>
+        <w:t>s</w:t>
       </w:r>
     </w:p>
     <w:sectPr>

</xml_diff>